<commit_message>
Finished Login and Register screens
</commit_message>
<xml_diff>
--- a/roadmap.docx
+++ b/roadmap.docx
@@ -130,7 +130,10 @@
         <w:jc w:val="both"/>
       </w:pPr>
       <w:r>
-        <w:t xml:space="preserve">☐  Login Or Signup Page </w:t>
+        <w:t>☑</w:t>
+      </w:r>
+      <w:r>
+        <w:t xml:space="preserve">  Login Or Signup Page </w:t>
       </w:r>
       <w:r>
         <w:rPr>
@@ -145,7 +148,10 @@
         <w:jc w:val="both"/>
       </w:pPr>
       <w:r>
-        <w:t>☐  Login Page</w:t>
+        <w:t>☑</w:t>
+      </w:r>
+      <w:r>
+        <w:t>  Login Page</w:t>
       </w:r>
     </w:p>
     <w:p>
@@ -154,7 +160,10 @@
         <w:jc w:val="both"/>
       </w:pPr>
       <w:r>
-        <w:t>☐  Signup Page</w:t>
+        <w:t>☑</w:t>
+      </w:r>
+      <w:r>
+        <w:t>  Signup Page</w:t>
       </w:r>
     </w:p>
     <w:p>

</xml_diff>